<commit_message>
We can stop now!
</commit_message>
<xml_diff>
--- a/updates/update6/update6.docx
+++ b/updates/update6/update6.docx
@@ -13,12 +13,15 @@
         <w:t>6</w:t>
       </w:r>
       <w:r>
-        <w:t xml:space="preserve"> Update: Rosify and Simple Autonomous Driving</w:t>
+        <w:t xml:space="preserve">: </w:t>
+      </w:r>
+      <w:r>
+        <w:t>Localization</w:t>
       </w:r>
     </w:p>
     <w:p>
       <w:r>
-        <w:t>4/29/22</w:t>
+        <w:t>5/6/22</w:t>
       </w:r>
     </w:p>
     <w:p>
@@ -29,268 +32,6 @@
     <w:p>
       <w:r>
         <w:t>Tyler Nguyen and Lorenzo Shaikewitz</w:t>
-      </w:r>
-    </w:p>
-    <w:p>
-      <w:pPr>
-        <w:pStyle w:val="Heading2"/>
-      </w:pPr>
-    </w:p>
-    <w:p>
-      <w:pPr>
-        <w:pStyle w:val="Heading2"/>
-      </w:pPr>
-      <w:r>
-        <w:t>1 Update RVIZ</w:t>
-      </w:r>
-    </w:p>
-    <w:p>
-      <w:pPr>
-        <w:pStyle w:val="Heading2"/>
-      </w:pPr>
-      <w:r>
-        <w:rPr>
-          <w:noProof/>
-        </w:rPr>
-        <w:drawing>
-          <wp:inline distT="0" distB="0" distL="0" distR="0" wp14:anchorId="2AA3A1E1" wp14:editId="1FFEE684">
-            <wp:extent cx="4543425" cy="3240103"/>
-            <wp:effectExtent l="0" t="0" r="0" b="0"/>
-            <wp:docPr id="1" name="Picture 1" descr="A picture containing chart&#10;&#10;Description automatically generated"/>
-            <wp:cNvGraphicFramePr>
-              <a:graphicFrameLocks xmlns:a="http://schemas.openxmlformats.org/drawingml/2006/main" noChangeAspect="1"/>
-            </wp:cNvGraphicFramePr>
-            <a:graphic xmlns:a="http://schemas.openxmlformats.org/drawingml/2006/main">
-              <a:graphicData uri="http://schemas.openxmlformats.org/drawingml/2006/picture">
-                <pic:pic xmlns:pic="http://schemas.openxmlformats.org/drawingml/2006/picture">
-                  <pic:nvPicPr>
-                    <pic:cNvPr id="1" name="Picture 1" descr="A picture containing chart&#10;&#10;Description automatically generated"/>
-                    <pic:cNvPicPr/>
-                  </pic:nvPicPr>
-                  <pic:blipFill>
-                    <a:blip r:embed="rId5"/>
-                    <a:stretch>
-                      <a:fillRect/>
-                    </a:stretch>
-                  </pic:blipFill>
-                  <pic:spPr>
-                    <a:xfrm>
-                      <a:off x="0" y="0"/>
-                      <a:ext cx="4545418" cy="3241524"/>
-                    </a:xfrm>
-                    <a:prstGeom prst="rect">
-                      <a:avLst/>
-                    </a:prstGeom>
-                  </pic:spPr>
-                </pic:pic>
-              </a:graphicData>
-            </a:graphic>
-          </wp:inline>
-        </w:drawing>
-      </w:r>
-    </w:p>
-    <w:p>
-      <w:pPr>
-        <w:pStyle w:val="Heading2"/>
-      </w:pPr>
-      <w:r>
-        <w:t>2 Roslaunch</w:t>
-      </w:r>
-    </w:p>
-    <w:p>
-      <w:r>
-        <w:rPr>
-          <w:noProof/>
-        </w:rPr>
-        <w:drawing>
-          <wp:inline distT="0" distB="0" distL="0" distR="0" wp14:anchorId="3A508F46" wp14:editId="58B133D6">
-            <wp:extent cx="2870193" cy="3148013"/>
-            <wp:effectExtent l="0" t="0" r="6985" b="0"/>
-            <wp:docPr id="3" name="Picture 3" descr="Text&#10;&#10;Description automatically generated"/>
-            <wp:cNvGraphicFramePr>
-              <a:graphicFrameLocks xmlns:a="http://schemas.openxmlformats.org/drawingml/2006/main" noChangeAspect="1"/>
-            </wp:cNvGraphicFramePr>
-            <a:graphic xmlns:a="http://schemas.openxmlformats.org/drawingml/2006/main">
-              <a:graphicData uri="http://schemas.openxmlformats.org/drawingml/2006/picture">
-                <pic:pic xmlns:pic="http://schemas.openxmlformats.org/drawingml/2006/picture">
-                  <pic:nvPicPr>
-                    <pic:cNvPr id="3" name="Picture 3" descr="Text&#10;&#10;Description automatically generated"/>
-                    <pic:cNvPicPr/>
-                  </pic:nvPicPr>
-                  <pic:blipFill>
-                    <a:blip r:embed="rId6"/>
-                    <a:stretch>
-                      <a:fillRect/>
-                    </a:stretch>
-                  </pic:blipFill>
-                  <pic:spPr>
-                    <a:xfrm>
-                      <a:off x="0" y="0"/>
-                      <a:ext cx="2877233" cy="3155734"/>
-                    </a:xfrm>
-                    <a:prstGeom prst="rect">
-                      <a:avLst/>
-                    </a:prstGeom>
-                  </pic:spPr>
-                </pic:pic>
-              </a:graphicData>
-            </a:graphic>
-          </wp:inline>
-        </w:drawing>
-      </w:r>
-      <w:r>
-        <w:rPr>
-          <w:noProof/>
-        </w:rPr>
-        <w:drawing>
-          <wp:inline distT="0" distB="0" distL="0" distR="0" wp14:anchorId="2ECC5222" wp14:editId="2CCB6B26">
-            <wp:extent cx="2986088" cy="3221210"/>
-            <wp:effectExtent l="0" t="0" r="5080" b="0"/>
-            <wp:docPr id="2" name="Picture 2" descr="Text&#10;&#10;Description automatically generated"/>
-            <wp:cNvGraphicFramePr>
-              <a:graphicFrameLocks xmlns:a="http://schemas.openxmlformats.org/drawingml/2006/main" noChangeAspect="1"/>
-            </wp:cNvGraphicFramePr>
-            <a:graphic xmlns:a="http://schemas.openxmlformats.org/drawingml/2006/main">
-              <a:graphicData uri="http://schemas.openxmlformats.org/drawingml/2006/picture">
-                <pic:pic xmlns:pic="http://schemas.openxmlformats.org/drawingml/2006/picture">
-                  <pic:nvPicPr>
-                    <pic:cNvPr id="2" name="Picture 2" descr="Text&#10;&#10;Description automatically generated"/>
-                    <pic:cNvPicPr/>
-                  </pic:nvPicPr>
-                  <pic:blipFill>
-                    <a:blip r:embed="rId7"/>
-                    <a:stretch>
-                      <a:fillRect/>
-                    </a:stretch>
-                  </pic:blipFill>
-                  <pic:spPr>
-                    <a:xfrm>
-                      <a:off x="0" y="0"/>
-                      <a:ext cx="3000387" cy="3236635"/>
-                    </a:xfrm>
-                    <a:prstGeom prst="rect">
-                      <a:avLst/>
-                    </a:prstGeom>
-                  </pic:spPr>
-                </pic:pic>
-              </a:graphicData>
-            </a:graphic>
-          </wp:inline>
-        </w:drawing>
-      </w:r>
-    </w:p>
-    <w:p>
-      <w:pPr>
-        <w:pStyle w:val="Heading2"/>
-      </w:pPr>
-    </w:p>
-    <w:p>
-      <w:pPr>
-        <w:pStyle w:val="Heading2"/>
-      </w:pPr>
-      <w:r>
-        <w:t>3 2D Navigation Goal</w:t>
-      </w:r>
-    </w:p>
-    <w:p>
-      <w:r>
-        <w:t>When running RVIZ, the list of ROS topics contains the topic /move_base_simple/goal, which provides information on the 2D Navigation Goal set through the RVIZ GUI.</w:t>
-      </w:r>
-    </w:p>
-    <w:p>
-      <w:r>
-        <w:rPr>
-          <w:noProof/>
-        </w:rPr>
-        <w:lastRenderedPageBreak/>
-        <w:drawing>
-          <wp:inline distT="0" distB="0" distL="0" distR="0" wp14:anchorId="739B5423" wp14:editId="2528627B">
-            <wp:extent cx="3109913" cy="1736245"/>
-            <wp:effectExtent l="0" t="0" r="0" b="0"/>
-            <wp:docPr id="4" name="Picture 4" descr="Graphical user interface, text&#10;&#10;Description automatically generated"/>
-            <wp:cNvGraphicFramePr>
-              <a:graphicFrameLocks xmlns:a="http://schemas.openxmlformats.org/drawingml/2006/main" noChangeAspect="1"/>
-            </wp:cNvGraphicFramePr>
-            <a:graphic xmlns:a="http://schemas.openxmlformats.org/drawingml/2006/main">
-              <a:graphicData uri="http://schemas.openxmlformats.org/drawingml/2006/picture">
-                <pic:pic xmlns:pic="http://schemas.openxmlformats.org/drawingml/2006/picture">
-                  <pic:nvPicPr>
-                    <pic:cNvPr id="4" name="Picture 4" descr="Graphical user interface, text&#10;&#10;Description automatically generated"/>
-                    <pic:cNvPicPr/>
-                  </pic:nvPicPr>
-                  <pic:blipFill>
-                    <a:blip r:embed="rId8"/>
-                    <a:stretch>
-                      <a:fillRect/>
-                    </a:stretch>
-                  </pic:blipFill>
-                  <pic:spPr>
-                    <a:xfrm>
-                      <a:off x="0" y="0"/>
-                      <a:ext cx="3115255" cy="1739227"/>
-                    </a:xfrm>
-                    <a:prstGeom prst="rect">
-                      <a:avLst/>
-                    </a:prstGeom>
-                  </pic:spPr>
-                </pic:pic>
-              </a:graphicData>
-            </a:graphic>
-          </wp:inline>
-        </w:drawing>
-      </w:r>
-    </w:p>
-    <w:p>
-      <w:r>
-        <w:t xml:space="preserve">Echoing the topic allows us to view the topic message when we set a 2D Navigation Goal in RVIZ. We note that the </w:t>
-      </w:r>
-      <w:r>
-        <w:t>pose is given in the odom frame, as desired.</w:t>
-      </w:r>
-      <w:r>
-        <w:t xml:space="preserve"> This frame changes dependent on RVIZ’s reference frame.</w:t>
-      </w:r>
-    </w:p>
-    <w:p>
-      <w:r>
-        <w:rPr>
-          <w:noProof/>
-        </w:rPr>
-        <w:drawing>
-          <wp:inline distT="0" distB="0" distL="0" distR="0" wp14:anchorId="5E0212B7" wp14:editId="11CBA978">
-            <wp:extent cx="5943600" cy="2885440"/>
-            <wp:effectExtent l="0" t="0" r="0" b="0"/>
-            <wp:docPr id="5" name="Picture 5" descr="Text&#10;&#10;Description automatically generated"/>
-            <wp:cNvGraphicFramePr>
-              <a:graphicFrameLocks xmlns:a="http://schemas.openxmlformats.org/drawingml/2006/main" noChangeAspect="1"/>
-            </wp:cNvGraphicFramePr>
-            <a:graphic xmlns:a="http://schemas.openxmlformats.org/drawingml/2006/main">
-              <a:graphicData uri="http://schemas.openxmlformats.org/drawingml/2006/picture">
-                <pic:pic xmlns:pic="http://schemas.openxmlformats.org/drawingml/2006/picture">
-                  <pic:nvPicPr>
-                    <pic:cNvPr id="5" name="Picture 5" descr="Text&#10;&#10;Description automatically generated"/>
-                    <pic:cNvPicPr/>
-                  </pic:nvPicPr>
-                  <pic:blipFill>
-                    <a:blip r:embed="rId9"/>
-                    <a:stretch>
-                      <a:fillRect/>
-                    </a:stretch>
-                  </pic:blipFill>
-                  <pic:spPr>
-                    <a:xfrm>
-                      <a:off x="0" y="0"/>
-                      <a:ext cx="5943600" cy="2885440"/>
-                    </a:xfrm>
-                    <a:prstGeom prst="rect">
-                      <a:avLst/>
-                    </a:prstGeom>
-                  </pic:spPr>
-                </pic:pic>
-              </a:graphicData>
-            </a:graphic>
-          </wp:inline>
-        </w:drawing>
       </w:r>
     </w:p>
     <w:p/>
@@ -299,218 +40,21 @@
         <w:pStyle w:val="Heading2"/>
       </w:pPr>
       <w:r>
-        <w:t>4 Create a Simple Autonomous Driving Node</w:t>
-      </w:r>
-    </w:p>
-    <w:p>
-      <w:r>
-        <w:rPr>
-          <w:noProof/>
-        </w:rPr>
-        <w:drawing>
-          <wp:inline distT="0" distB="0" distL="0" distR="0" wp14:anchorId="5CAEAC11" wp14:editId="340BF2BA">
-            <wp:extent cx="4781585" cy="3290912"/>
-            <wp:effectExtent l="0" t="0" r="0" b="5080"/>
-            <wp:docPr id="6" name="Picture 6" descr="Diagram&#10;&#10;Description automatically generated"/>
-            <wp:cNvGraphicFramePr>
-              <a:graphicFrameLocks xmlns:a="http://schemas.openxmlformats.org/drawingml/2006/main" noChangeAspect="1"/>
-            </wp:cNvGraphicFramePr>
-            <a:graphic xmlns:a="http://schemas.openxmlformats.org/drawingml/2006/main">
-              <a:graphicData uri="http://schemas.openxmlformats.org/drawingml/2006/picture">
-                <pic:pic xmlns:pic="http://schemas.openxmlformats.org/drawingml/2006/picture">
-                  <pic:nvPicPr>
-                    <pic:cNvPr id="6" name="Picture 6" descr="Diagram&#10;&#10;Description automatically generated"/>
-                    <pic:cNvPicPr/>
-                  </pic:nvPicPr>
-                  <pic:blipFill>
-                    <a:blip r:embed="rId10"/>
-                    <a:stretch>
-                      <a:fillRect/>
-                    </a:stretch>
-                  </pic:blipFill>
-                  <pic:spPr>
-                    <a:xfrm>
-                      <a:off x="0" y="0"/>
-                      <a:ext cx="4781585" cy="3290912"/>
-                    </a:xfrm>
-                    <a:prstGeom prst="rect">
-                      <a:avLst/>
-                    </a:prstGeom>
-                  </pic:spPr>
-                </pic:pic>
-              </a:graphicData>
-            </a:graphic>
-          </wp:inline>
-        </w:drawing>
-      </w:r>
-    </w:p>
-    <w:p>
-      <w:r>
-        <w:t>For a simple autonomous driving node, we first utilized a turn-drive-turn method. This method included a proportional speed based upon the distance to the goal, thus slowing down as it reached the provided navigational goal. It also included a deadzone such that when close enough to the goal it would switch to the turning phase.</w:t>
-      </w:r>
-    </w:p>
-    <w:p/>
-    <w:p>
-      <w:r>
-        <w:rPr>
-          <w:noProof/>
-        </w:rPr>
-        <w:drawing>
-          <wp:inline distT="0" distB="0" distL="0" distR="0" wp14:anchorId="7F00E264" wp14:editId="5FFA1ACD">
-            <wp:extent cx="4133880" cy="2543194"/>
-            <wp:effectExtent l="0" t="0" r="0" b="9525"/>
-            <wp:docPr id="7" name="Picture 7" descr="Diagram, schematic&#10;&#10;Description automatically generated"/>
-            <wp:cNvGraphicFramePr>
-              <a:graphicFrameLocks xmlns:a="http://schemas.openxmlformats.org/drawingml/2006/main" noChangeAspect="1"/>
-            </wp:cNvGraphicFramePr>
-            <a:graphic xmlns:a="http://schemas.openxmlformats.org/drawingml/2006/main">
-              <a:graphicData uri="http://schemas.openxmlformats.org/drawingml/2006/picture">
-                <pic:pic xmlns:pic="http://schemas.openxmlformats.org/drawingml/2006/picture">
-                  <pic:nvPicPr>
-                    <pic:cNvPr id="7" name="Picture 7" descr="Diagram, schematic&#10;&#10;Description automatically generated"/>
-                    <pic:cNvPicPr/>
-                  </pic:nvPicPr>
-                  <pic:blipFill>
-                    <a:blip r:embed="rId11"/>
-                    <a:stretch>
-                      <a:fillRect/>
-                    </a:stretch>
-                  </pic:blipFill>
-                  <pic:spPr>
-                    <a:xfrm>
-                      <a:off x="0" y="0"/>
-                      <a:ext cx="4133880" cy="2543194"/>
-                    </a:xfrm>
-                    <a:prstGeom prst="rect">
-                      <a:avLst/>
-                    </a:prstGeom>
-                  </pic:spPr>
-                </pic:pic>
-              </a:graphicData>
-            </a:graphic>
-          </wp:inline>
-        </w:drawing>
-      </w:r>
-    </w:p>
-    <w:p>
-      <w:r>
-        <w:t>A second method we utilized consisted of a turn and drive, then orient to the desired orientation.</w:t>
-      </w:r>
-      <w:r>
-        <w:t xml:space="preserve"> It also slows down as it arrives to the goal.</w:t>
-      </w:r>
-    </w:p>
-    <w:p/>
-    <w:p>
-      <w:r>
-        <w:rPr>
-          <w:noProof/>
-        </w:rPr>
-        <w:drawing>
-          <wp:inline distT="0" distB="0" distL="0" distR="0" wp14:anchorId="4B96E01C" wp14:editId="76207EE4">
-            <wp:extent cx="3457600" cy="2166953"/>
-            <wp:effectExtent l="0" t="0" r="0" b="5080"/>
-            <wp:docPr id="8" name="Picture 8" descr="A screenshot of a computer&#10;&#10;Description automatically generated with low confidence"/>
-            <wp:cNvGraphicFramePr>
-              <a:graphicFrameLocks xmlns:a="http://schemas.openxmlformats.org/drawingml/2006/main" noChangeAspect="1"/>
-            </wp:cNvGraphicFramePr>
-            <a:graphic xmlns:a="http://schemas.openxmlformats.org/drawingml/2006/main">
-              <a:graphicData uri="http://schemas.openxmlformats.org/drawingml/2006/picture">
-                <pic:pic xmlns:pic="http://schemas.openxmlformats.org/drawingml/2006/picture">
-                  <pic:nvPicPr>
-                    <pic:cNvPr id="8" name="Picture 8" descr="A screenshot of a computer&#10;&#10;Description automatically generated with low confidence"/>
-                    <pic:cNvPicPr/>
-                  </pic:nvPicPr>
-                  <pic:blipFill>
-                    <a:blip r:embed="rId12"/>
-                    <a:stretch>
-                      <a:fillRect/>
-                    </a:stretch>
-                  </pic:blipFill>
-                  <pic:spPr>
-                    <a:xfrm>
-                      <a:off x="0" y="0"/>
-                      <a:ext cx="3457600" cy="2166953"/>
-                    </a:xfrm>
-                    <a:prstGeom prst="rect">
-                      <a:avLst/>
-                    </a:prstGeom>
-                  </pic:spPr>
-                </pic:pic>
-              </a:graphicData>
-            </a:graphic>
-          </wp:inline>
-        </w:drawing>
-      </w:r>
-    </w:p>
-    <w:p>
-      <w:r>
-        <w:t>Another method utilizes the same turn and drive, then orientation method as before, but now utilizes a trigonometric feedback rather than a linear feedback for the angular velocity while driving to the goal. This appeared much smoother than the previous method.</w:t>
+        <w:t xml:space="preserve">1 Make sure (Fake) </w:t>
+      </w:r>
+      <w:proofErr w:type="spellStart"/>
+      <w:r>
+        <w:t>Laserscanner</w:t>
+      </w:r>
+      <w:proofErr w:type="spellEnd"/>
+      <w:r>
+        <w:t xml:space="preserve"> is Happy</w:t>
       </w:r>
     </w:p>
     <w:p>
       <w:pPr>
         <w:pStyle w:val="Heading2"/>
       </w:pPr>
-      <w:r>
-        <w:t>5 Add the Laser Scanner</w:t>
-      </w:r>
-    </w:p>
-    <w:p>
-      <w:r>
-        <w:rPr>
-          <w:noProof/>
-        </w:rPr>
-        <w:drawing>
-          <wp:inline distT="0" distB="0" distL="0" distR="0" wp14:anchorId="7E838F73" wp14:editId="29F63326">
-            <wp:extent cx="4740824" cy="3786187"/>
-            <wp:effectExtent l="0" t="0" r="3175" b="5080"/>
-            <wp:docPr id="9" name="Picture 9" descr="Chart, line chart&#10;&#10;Description automatically generated"/>
-            <wp:cNvGraphicFramePr>
-              <a:graphicFrameLocks xmlns:a="http://schemas.openxmlformats.org/drawingml/2006/main" noChangeAspect="1"/>
-            </wp:cNvGraphicFramePr>
-            <a:graphic xmlns:a="http://schemas.openxmlformats.org/drawingml/2006/main">
-              <a:graphicData uri="http://schemas.openxmlformats.org/drawingml/2006/picture">
-                <pic:pic xmlns:pic="http://schemas.openxmlformats.org/drawingml/2006/picture">
-                  <pic:nvPicPr>
-                    <pic:cNvPr id="9" name="Picture 9" descr="Chart, line chart&#10;&#10;Description automatically generated"/>
-                    <pic:cNvPicPr/>
-                  </pic:nvPicPr>
-                  <pic:blipFill>
-                    <a:blip r:embed="rId13"/>
-                    <a:stretch>
-                      <a:fillRect/>
-                    </a:stretch>
-                  </pic:blipFill>
-                  <pic:spPr>
-                    <a:xfrm>
-                      <a:off x="0" y="0"/>
-                      <a:ext cx="4742888" cy="3787836"/>
-                    </a:xfrm>
-                    <a:prstGeom prst="rect">
-                      <a:avLst/>
-                    </a:prstGeom>
-                  </pic:spPr>
-                </pic:pic>
-              </a:graphicData>
-            </a:graphic>
-          </wp:inline>
-        </w:drawing>
-      </w:r>
-    </w:p>
-    <w:p>
-      <w:r>
-        <w:t xml:space="preserve">The laser scan works </w:t>
-      </w:r>
-      <w:r>
-        <w:t>well</w:t>
-      </w:r>
-      <w:r>
-        <w:t xml:space="preserve">! We can even detect Lorenzo’s feet when he jumps in front of the robot to scare Tyler. We added the laser scanner </w:t>
-      </w:r>
-      <w:r>
-        <w:t xml:space="preserve">to the launch file and added the LaserScan display to the rviz configuration. </w:t>
-      </w:r>
     </w:p>
     <w:sectPr>
       <w:pgSz w:w="12240" w:h="15840"/>

</xml_diff>